<commit_message>
added the modified resume
</commit_message>
<xml_diff>
--- a/docs/Resume.docx
+++ b/docs/Resume.docx
@@ -1,6 +1,6 @@
 
 <file path=word/document.xml><?xml version="1.0" encoding="utf-8"?>
-<w:document xmlns:wpc="http://schemas.microsoft.com/office/word/2010/wordprocessingCanvas" xmlns:mc="http://schemas.openxmlformats.org/markup-compatibility/2006" xmlns:o="urn:schemas-microsoft-com:office:office" xmlns:r="http://schemas.openxmlformats.org/officeDocument/2006/relationships" xmlns:m="http://schemas.openxmlformats.org/officeDocument/2006/math" xmlns:v="urn:schemas-microsoft-com:vml" xmlns:wp14="http://schemas.microsoft.com/office/word/2010/wordprocessingDrawing" xmlns:wp="http://schemas.openxmlformats.org/drawingml/2006/wordprocessingDrawing" xmlns:w10="urn:schemas-microsoft-com:office:word" xmlns:w="http://schemas.openxmlformats.org/wordprocessingml/2006/main" xmlns:w14="http://schemas.microsoft.com/office/word/2010/wordml" xmlns:w15="http://schemas.microsoft.com/office/word/2012/wordml" xmlns:wpg="http://schemas.microsoft.com/office/word/2010/wordprocessingGroup" xmlns:wpi="http://schemas.microsoft.com/office/word/2010/wordprocessingInk" xmlns:wne="http://schemas.microsoft.com/office/word/2006/wordml" xmlns:wps="http://schemas.microsoft.com/office/word/2010/wordprocessingShape" mc:Ignorable="w14 w15 wp14">
+<w:document xmlns:wpc="http://schemas.microsoft.com/office/word/2010/wordprocessingCanvas" xmlns:cx="http://schemas.microsoft.com/office/drawing/2014/chartex" xmlns:cx1="http://schemas.microsoft.com/office/drawing/2015/9/8/chartex" xmlns:cx2="http://schemas.microsoft.com/office/drawing/2015/10/21/chartex" xmlns:cx3="http://schemas.microsoft.com/office/drawing/2016/5/9/chartex" xmlns:cx4="http://schemas.microsoft.com/office/drawing/2016/5/10/chartex" xmlns:cx5="http://schemas.microsoft.com/office/drawing/2016/5/11/chartex" xmlns:cx6="http://schemas.microsoft.com/office/drawing/2016/5/12/chartex" xmlns:cx7="http://schemas.microsoft.com/office/drawing/2016/5/13/chartex" xmlns:cx8="http://schemas.microsoft.com/office/drawing/2016/5/14/chartex" xmlns:mc="http://schemas.openxmlformats.org/markup-compatibility/2006" xmlns:aink="http://schemas.microsoft.com/office/drawing/2016/ink" xmlns:am3d="http://schemas.microsoft.com/office/drawing/2017/model3d" xmlns:o="urn:schemas-microsoft-com:office:office" xmlns:r="http://schemas.openxmlformats.org/officeDocument/2006/relationships" xmlns:m="http://schemas.openxmlformats.org/officeDocument/2006/math" xmlns:v="urn:schemas-microsoft-com:vml" xmlns:wp14="http://schemas.microsoft.com/office/word/2010/wordprocessingDrawing" xmlns:wp="http://schemas.openxmlformats.org/drawingml/2006/wordprocessingDrawing" xmlns:w10="urn:schemas-microsoft-com:office:word" xmlns:w="http://schemas.openxmlformats.org/wordprocessingml/2006/main" xmlns:w14="http://schemas.microsoft.com/office/word/2010/wordml" xmlns:w15="http://schemas.microsoft.com/office/word/2012/wordml" xmlns:w16cid="http://schemas.microsoft.com/office/word/2016/wordml/cid" xmlns:w16se="http://schemas.microsoft.com/office/word/2015/wordml/symex" xmlns:wpg="http://schemas.microsoft.com/office/word/2010/wordprocessingGroup" xmlns:wpi="http://schemas.microsoft.com/office/word/2010/wordprocessingInk" xmlns:wne="http://schemas.microsoft.com/office/word/2006/wordml" xmlns:wps="http://schemas.microsoft.com/office/word/2010/wordprocessingShape" mc:Ignorable="w14 w15 w16se w16cid wp14">
   <w:body>
     <w:p>
       <w:pPr>
@@ -198,7 +198,83 @@
             </w14:gradFill>
           </w14:textFill>
         </w:rPr>
-        <w:t xml:space="preserve">82, Belgachia Road, R.H.E, Kolkata-37 </w:t>
+        <w:t xml:space="preserve">82, </w:t>
+      </w:r>
+      <w:proofErr w:type="spellStart"/>
+      <w:r>
+        <w:rPr>
+          <w:color w:val="AE9638" w:themeColor="accent1" w:themeShade="BF"/>
+          <w14:textFill>
+            <w14:gradFill>
+              <w14:gsLst>
+                <w14:gs w14:pos="0">
+                  <w14:schemeClr w14:val="accent1">
+                    <w14:lumMod w14:val="50000"/>
+                    <w14:lumOff w14:val="0"/>
+                    <w14:shade w14:val="30000"/>
+                    <w14:satMod w14:val="115000"/>
+                  </w14:schemeClr>
+                </w14:gs>
+                <w14:gs w14:pos="50000">
+                  <w14:schemeClr w14:val="accent1">
+                    <w14:lumMod w14:val="50000"/>
+                    <w14:lumOff w14:val="0"/>
+                    <w14:shade w14:val="67500"/>
+                    <w14:satMod w14:val="115000"/>
+                  </w14:schemeClr>
+                </w14:gs>
+                <w14:gs w14:pos="100000">
+                  <w14:schemeClr w14:val="accent1">
+                    <w14:lumMod w14:val="50000"/>
+                    <w14:lumOff w14:val="0"/>
+                    <w14:shade w14:val="100000"/>
+                    <w14:satMod w14:val="115000"/>
+                  </w14:schemeClr>
+                </w14:gs>
+              </w14:gsLst>
+              <w14:lin w14:ang="8100000" w14:scaled="0"/>
+            </w14:gradFill>
+          </w14:textFill>
+        </w:rPr>
+        <w:t>Belgachia</w:t>
+      </w:r>
+      <w:proofErr w:type="spellEnd"/>
+      <w:r>
+        <w:rPr>
+          <w:color w:val="AE9638" w:themeColor="accent1" w:themeShade="BF"/>
+          <w14:textFill>
+            <w14:gradFill>
+              <w14:gsLst>
+                <w14:gs w14:pos="0">
+                  <w14:schemeClr w14:val="accent1">
+                    <w14:lumMod w14:val="50000"/>
+                    <w14:lumOff w14:val="0"/>
+                    <w14:shade w14:val="30000"/>
+                    <w14:satMod w14:val="115000"/>
+                  </w14:schemeClr>
+                </w14:gs>
+                <w14:gs w14:pos="50000">
+                  <w14:schemeClr w14:val="accent1">
+                    <w14:lumMod w14:val="50000"/>
+                    <w14:lumOff w14:val="0"/>
+                    <w14:shade w14:val="67500"/>
+                    <w14:satMod w14:val="115000"/>
+                  </w14:schemeClr>
+                </w14:gs>
+                <w14:gs w14:pos="100000">
+                  <w14:schemeClr w14:val="accent1">
+                    <w14:lumMod w14:val="50000"/>
+                    <w14:lumOff w14:val="0"/>
+                    <w14:shade w14:val="100000"/>
+                    <w14:satMod w14:val="115000"/>
+                  </w14:schemeClr>
+                </w14:gs>
+              </w14:gsLst>
+              <w14:lin w14:ang="8100000" w14:scaled="0"/>
+            </w14:gradFill>
+          </w14:textFill>
+        </w:rPr>
+        <w:t xml:space="preserve"> Road, R.H.E, Kolkata-37 </w:t>
       </w:r>
     </w:p>
     <w:p>
@@ -589,7 +665,21 @@
           <w:rFonts w:ascii="Calibri" w:hAnsi="Calibri" w:cs="Calibri"/>
           <w:color w:val="000000"/>
         </w:rPr>
-        <w:t xml:space="preserve">Data Science and IT Operation with more than </w:t>
+        <w:t xml:space="preserve">Data Science and </w:t>
+      </w:r>
+      <w:r>
+        <w:rPr>
+          <w:rFonts w:ascii="Calibri" w:hAnsi="Calibri" w:cs="Calibri"/>
+          <w:color w:val="000000"/>
+        </w:rPr>
+        <w:t>web application development</w:t>
+      </w:r>
+      <w:r>
+        <w:rPr>
+          <w:rFonts w:ascii="Calibri" w:hAnsi="Calibri" w:cs="Calibri"/>
+          <w:color w:val="000000"/>
+        </w:rPr>
+        <w:t xml:space="preserve"> with more than </w:t>
       </w:r>
       <w:r>
         <w:rPr>
@@ -624,6 +714,16 @@
         </w:rPr>
         <w:t>2019/09 to Present: Capital Numbers.</w:t>
       </w:r>
+    </w:p>
+    <w:p>
+      <w:pPr>
+        <w:pStyle w:val="Default"/>
+        <w:ind w:left="720"/>
+        <w:rPr>
+          <w:sz w:val="23"/>
+          <w:szCs w:val="23"/>
+        </w:rPr>
+      </w:pPr>
     </w:p>
     <w:p>
       <w:pPr>
@@ -642,25 +742,24 @@
           <w:sz w:val="23"/>
           <w:szCs w:val="23"/>
         </w:rPr>
-        <w:t xml:space="preserve">Implemented Online Compiler for 14 different languages for inhouse project </w:t>
-      </w:r>
-      <w:r>
-        <w:rPr>
+        <w:t xml:space="preserve">Resume Match with </w:t>
+      </w:r>
+      <w:r>
+        <w:rPr>
+          <w:b/>
+          <w:bCs/>
           <w:sz w:val="23"/>
           <w:szCs w:val="23"/>
         </w:rPr>
-        <w:t>using sphere engine api, url creation (flask). Proper API Documentation using Rmarkdown framework.</w:t>
-      </w:r>
-    </w:p>
-    <w:p>
-      <w:pPr>
-        <w:pStyle w:val="Default"/>
-        <w:ind w:left="720"/>
+        <w:t>Naïve Bayes</w:t>
+      </w:r>
+      <w:r>
         <w:rPr>
           <w:sz w:val="23"/>
           <w:szCs w:val="23"/>
         </w:rPr>
-      </w:pPr>
+        <w:t xml:space="preserve"> Algorithm for automatic best match for any given resume.</w:t>
+      </w:r>
     </w:p>
     <w:p>
       <w:pPr>
@@ -676,20 +775,20 @@
       </w:pPr>
       <w:r>
         <w:rPr>
+          <w:b/>
+          <w:bCs/>
           <w:sz w:val="23"/>
           <w:szCs w:val="23"/>
         </w:rPr>
-        <w:t>Implemented Web Crawler with scrapy framework in python and scheduled the recrawl with cron jobs for specific domain frequency. Also implemented the User end and back end integration in Flask Framework.</w:t>
-      </w:r>
-    </w:p>
-    <w:p>
-      <w:pPr>
-        <w:pStyle w:val="ListParagraph"/>
+        <w:t>Rasa Chatbot</w:t>
+      </w:r>
+      <w:r>
         <w:rPr>
           <w:sz w:val="23"/>
           <w:szCs w:val="23"/>
         </w:rPr>
-      </w:pPr>
+        <w:t xml:space="preserve"> Assistant for NOC Team, which help them to automate the internal customer service and Jira ticket Integration.</w:t>
+      </w:r>
     </w:p>
     <w:p>
       <w:pPr>
@@ -708,7 +807,282 @@
           <w:sz w:val="23"/>
           <w:szCs w:val="23"/>
         </w:rPr>
-        <w:t>Currently working in RASA core project for AI assistant (chatbot).</w:t>
+        <w:t xml:space="preserve">Implemented Online Compiler for 14 different languages for inhouse project using sphere engine </w:t>
+      </w:r>
+      <w:proofErr w:type="spellStart"/>
+      <w:r>
+        <w:rPr>
+          <w:sz w:val="23"/>
+          <w:szCs w:val="23"/>
+        </w:rPr>
+        <w:t>api</w:t>
+      </w:r>
+      <w:proofErr w:type="spellEnd"/>
+      <w:r>
+        <w:rPr>
+          <w:sz w:val="23"/>
+          <w:szCs w:val="23"/>
+        </w:rPr>
+        <w:t xml:space="preserve">, </w:t>
+      </w:r>
+      <w:proofErr w:type="spellStart"/>
+      <w:r>
+        <w:rPr>
+          <w:sz w:val="23"/>
+          <w:szCs w:val="23"/>
+        </w:rPr>
+        <w:t>url</w:t>
+      </w:r>
+      <w:proofErr w:type="spellEnd"/>
+      <w:r>
+        <w:rPr>
+          <w:sz w:val="23"/>
+          <w:szCs w:val="23"/>
+        </w:rPr>
+        <w:t xml:space="preserve"> creation (flask). Proper API </w:t>
+      </w:r>
+      <w:hyperlink r:id="rId11" w:history="1">
+        <w:r>
+          <w:rPr>
+            <w:rStyle w:val="Hyperlink"/>
+            <w:sz w:val="23"/>
+            <w:szCs w:val="23"/>
+          </w:rPr>
+          <w:t>Documentation</w:t>
+        </w:r>
+      </w:hyperlink>
+      <w:r>
+        <w:rPr>
+          <w:sz w:val="23"/>
+          <w:szCs w:val="23"/>
+        </w:rPr>
+        <w:t>(click on this link)</w:t>
+      </w:r>
+      <w:r>
+        <w:rPr>
+          <w:sz w:val="23"/>
+          <w:szCs w:val="23"/>
+        </w:rPr>
+        <w:t xml:space="preserve"> using </w:t>
+      </w:r>
+      <w:proofErr w:type="spellStart"/>
+      <w:r>
+        <w:rPr>
+          <w:b/>
+          <w:bCs/>
+          <w:sz w:val="23"/>
+          <w:szCs w:val="23"/>
+        </w:rPr>
+        <w:t>Rmarkdown</w:t>
+      </w:r>
+      <w:proofErr w:type="spellEnd"/>
+      <w:r>
+        <w:rPr>
+          <w:b/>
+          <w:bCs/>
+          <w:sz w:val="23"/>
+          <w:szCs w:val="23"/>
+        </w:rPr>
+        <w:t xml:space="preserve">/Swagger </w:t>
+      </w:r>
+      <w:r>
+        <w:rPr>
+          <w:b/>
+          <w:bCs/>
+          <w:sz w:val="23"/>
+          <w:szCs w:val="23"/>
+        </w:rPr>
+        <w:t>framework</w:t>
+      </w:r>
+      <w:r>
+        <w:rPr>
+          <w:sz w:val="23"/>
+          <w:szCs w:val="23"/>
+        </w:rPr>
+        <w:t>.</w:t>
+      </w:r>
+    </w:p>
+    <w:p>
+      <w:pPr>
+        <w:pStyle w:val="Default"/>
+        <w:numPr>
+          <w:ilvl w:val="0"/>
+          <w:numId w:val="16"/>
+        </w:numPr>
+        <w:rPr>
+          <w:sz w:val="23"/>
+          <w:szCs w:val="23"/>
+        </w:rPr>
+      </w:pPr>
+      <w:r>
+        <w:rPr>
+          <w:sz w:val="23"/>
+          <w:szCs w:val="23"/>
+        </w:rPr>
+        <w:t xml:space="preserve">Implemented </w:t>
+      </w:r>
+      <w:r>
+        <w:rPr>
+          <w:b/>
+          <w:bCs/>
+          <w:sz w:val="23"/>
+          <w:szCs w:val="23"/>
+        </w:rPr>
+        <w:t>Web Crawler</w:t>
+      </w:r>
+      <w:r>
+        <w:rPr>
+          <w:sz w:val="23"/>
+          <w:szCs w:val="23"/>
+        </w:rPr>
+        <w:t xml:space="preserve"> with </w:t>
+      </w:r>
+      <w:proofErr w:type="spellStart"/>
+      <w:r>
+        <w:rPr>
+          <w:b/>
+          <w:bCs/>
+          <w:sz w:val="23"/>
+          <w:szCs w:val="23"/>
+        </w:rPr>
+        <w:t>scrapy</w:t>
+      </w:r>
+      <w:proofErr w:type="spellEnd"/>
+      <w:r>
+        <w:rPr>
+          <w:sz w:val="23"/>
+          <w:szCs w:val="23"/>
+        </w:rPr>
+        <w:t xml:space="preserve"> framework in python and scheduled the recrawl with </w:t>
+      </w:r>
+      <w:proofErr w:type="spellStart"/>
+      <w:r>
+        <w:rPr>
+          <w:sz w:val="23"/>
+          <w:szCs w:val="23"/>
+        </w:rPr>
+        <w:t>cron</w:t>
+      </w:r>
+      <w:proofErr w:type="spellEnd"/>
+      <w:r>
+        <w:rPr>
+          <w:sz w:val="23"/>
+          <w:szCs w:val="23"/>
+        </w:rPr>
+        <w:t xml:space="preserve"> jobs for specific domain frequency. </w:t>
+      </w:r>
+      <w:r>
+        <w:rPr>
+          <w:sz w:val="23"/>
+          <w:szCs w:val="23"/>
+        </w:rPr>
+        <w:t>Implementation is in Flask Framework.</w:t>
+      </w:r>
+    </w:p>
+    <w:p>
+      <w:pPr>
+        <w:pStyle w:val="Default"/>
+        <w:numPr>
+          <w:ilvl w:val="0"/>
+          <w:numId w:val="16"/>
+        </w:numPr>
+        <w:rPr>
+          <w:sz w:val="23"/>
+          <w:szCs w:val="23"/>
+        </w:rPr>
+      </w:pPr>
+      <w:r>
+        <w:rPr>
+          <w:b/>
+          <w:bCs/>
+          <w:sz w:val="23"/>
+          <w:szCs w:val="23"/>
+        </w:rPr>
+        <w:t>Stock Market</w:t>
+      </w:r>
+      <w:r>
+        <w:rPr>
+          <w:sz w:val="23"/>
+          <w:szCs w:val="23"/>
+        </w:rPr>
+        <w:t xml:space="preserve"> Analysis including </w:t>
+      </w:r>
+      <w:proofErr w:type="spellStart"/>
+      <w:r>
+        <w:rPr>
+          <w:b/>
+          <w:bCs/>
+          <w:sz w:val="23"/>
+          <w:szCs w:val="23"/>
+        </w:rPr>
+        <w:t>backtesting</w:t>
+      </w:r>
+      <w:proofErr w:type="spellEnd"/>
+      <w:r>
+        <w:rPr>
+          <w:sz w:val="23"/>
+          <w:szCs w:val="23"/>
+        </w:rPr>
+        <w:t xml:space="preserve"> which contains selling/buying strategy,</w:t>
+      </w:r>
+      <w:r>
+        <w:rPr>
+          <w:sz w:val="23"/>
+          <w:szCs w:val="23"/>
+        </w:rPr>
+        <w:t xml:space="preserve"> </w:t>
+      </w:r>
+      <w:r>
+        <w:rPr>
+          <w:sz w:val="23"/>
+          <w:szCs w:val="23"/>
+        </w:rPr>
+        <w:t xml:space="preserve">implementation </w:t>
+      </w:r>
+      <w:r>
+        <w:rPr>
+          <w:sz w:val="23"/>
+          <w:szCs w:val="23"/>
+        </w:rPr>
+        <w:t xml:space="preserve">on </w:t>
+      </w:r>
+      <w:proofErr w:type="spellStart"/>
+      <w:r>
+        <w:rPr>
+          <w:b/>
+          <w:bCs/>
+          <w:sz w:val="23"/>
+          <w:szCs w:val="23"/>
+        </w:rPr>
+        <w:t>Tkinter</w:t>
+      </w:r>
+      <w:proofErr w:type="spellEnd"/>
+      <w:r>
+        <w:rPr>
+          <w:b/>
+          <w:bCs/>
+          <w:sz w:val="23"/>
+          <w:szCs w:val="23"/>
+        </w:rPr>
+        <w:t>/</w:t>
+      </w:r>
+      <w:proofErr w:type="spellStart"/>
+      <w:r>
+        <w:rPr>
+          <w:b/>
+          <w:bCs/>
+          <w:sz w:val="23"/>
+          <w:szCs w:val="23"/>
+        </w:rPr>
+        <w:t>Pyqt</w:t>
+      </w:r>
+      <w:proofErr w:type="spellEnd"/>
+      <w:r>
+        <w:rPr>
+          <w:sz w:val="23"/>
+          <w:szCs w:val="23"/>
+        </w:rPr>
+        <w:t>.</w:t>
       </w:r>
     </w:p>
     <w:p>
@@ -870,10 +1244,11 @@
         <w:pStyle w:val="FirstParagraph"/>
         <w:rPr>
           <w:noProof/>
+          <w:u w:val="double"/>
           <w:lang w:val="en-IN" w:eastAsia="en-IN"/>
         </w:rPr>
       </w:pPr>
-      <w:hyperlink r:id="rId11"/>
+      <w:hyperlink r:id="rId12"/>
       <w:r>
         <w:t xml:space="preserve">  </w:t>
       </w:r>
@@ -887,7 +1262,7 @@
             <wp:extent cx="2383155" cy="1345915"/>
             <wp:effectExtent l="0" t="0" r="0" b="6985"/>
             <wp:docPr id="6" name="Picture">
-              <a:hlinkClick xmlns:a="http://schemas.openxmlformats.org/drawingml/2006/main" r:id="rId12"/>
+              <a:hlinkClick xmlns:a="http://schemas.openxmlformats.org/drawingml/2006/main" r:id="rId13"/>
             </wp:docPr>
             <wp:cNvGraphicFramePr/>
             <a:graphic xmlns:a="http://schemas.openxmlformats.org/drawingml/2006/main">
@@ -900,7 +1275,7 @@
                     </pic:cNvPicPr>
                   </pic:nvPicPr>
                   <pic:blipFill>
-                    <a:blip r:embed="rId13"/>
+                    <a:blip r:embed="rId14"/>
                     <a:stretch>
                       <a:fillRect/>
                     </a:stretch>
@@ -929,7 +1304,7 @@
       <w:r>
         <w:t xml:space="preserve">        </w:t>
       </w:r>
-      <w:hyperlink r:id="rId14">
+      <w:hyperlink r:id="rId15">
         <w:r>
           <w:rPr>
             <w:noProof/>
@@ -940,7 +1315,7 @@
               <wp:extent cx="2444656" cy="1391692"/>
               <wp:effectExtent l="0" t="0" r="0" b="0"/>
               <wp:docPr id="7" name="Picture" descr="cosmos" title="Weather App">
-                <a:hlinkClick xmlns:a="http://schemas.openxmlformats.org/drawingml/2006/main" r:id="rId14"/>
+                <a:hlinkClick xmlns:a="http://schemas.openxmlformats.org/drawingml/2006/main" r:id="rId15"/>
               </wp:docPr>
               <wp:cNvGraphicFramePr/>
               <a:graphic xmlns:a="http://schemas.openxmlformats.org/drawingml/2006/main">
@@ -953,7 +1328,7 @@
                       </pic:cNvPicPr>
                     </pic:nvPicPr>
                     <pic:blipFill>
-                      <a:blip r:embed="rId15"/>
+                      <a:blip r:embed="rId16"/>
                       <a:stretch>
                         <a:fillRect/>
                       </a:stretch>
@@ -1030,11 +1405,61 @@
         </w:rPr>
         <w:t xml:space="preserve">: </w:t>
       </w:r>
+      <w:proofErr w:type="spellStart"/>
       <w:r>
         <w:rPr>
           <w:lang w:eastAsia="en-IN"/>
         </w:rPr>
-        <w:t>Sql, Mysql and Postgre Sql.</w:t>
+        <w:t>Sql</w:t>
+      </w:r>
+      <w:proofErr w:type="spellEnd"/>
+      <w:r>
+        <w:rPr>
+          <w:lang w:eastAsia="en-IN"/>
+        </w:rPr>
+        <w:t xml:space="preserve">, </w:t>
+      </w:r>
+      <w:proofErr w:type="spellStart"/>
+      <w:r>
+        <w:rPr>
+          <w:lang w:eastAsia="en-IN"/>
+        </w:rPr>
+        <w:t>Mysql</w:t>
+      </w:r>
+      <w:proofErr w:type="spellEnd"/>
+      <w:r>
+        <w:rPr>
+          <w:lang w:eastAsia="en-IN"/>
+        </w:rPr>
+        <w:t xml:space="preserve"> and </w:t>
+      </w:r>
+      <w:proofErr w:type="spellStart"/>
+      <w:r>
+        <w:rPr>
+          <w:lang w:eastAsia="en-IN"/>
+        </w:rPr>
+        <w:t>Postgre</w:t>
+      </w:r>
+      <w:proofErr w:type="spellEnd"/>
+      <w:r>
+        <w:rPr>
+          <w:lang w:eastAsia="en-IN"/>
+        </w:rPr>
+        <w:t xml:space="preserve"> </w:t>
+      </w:r>
+      <w:proofErr w:type="spellStart"/>
+      <w:r>
+        <w:rPr>
+          <w:lang w:eastAsia="en-IN"/>
+        </w:rPr>
+        <w:t>Sql</w:t>
+      </w:r>
+      <w:proofErr w:type="spellEnd"/>
+      <w:r>
+        <w:rPr>
+          <w:lang w:eastAsia="en-IN"/>
+        </w:rPr>
+        <w:t>.</w:t>
       </w:r>
     </w:p>
     <w:p>
@@ -1139,12 +1564,26 @@
         <w:rPr>
           <w:lang w:eastAsia="en-IN"/>
         </w:rPr>
-        <w:t>RF, Tensorflow, LR, Decision Tree, Naïve Bayes.</w:t>
-      </w:r>
+        <w:t xml:space="preserve">RF, </w:t>
+      </w:r>
+      <w:proofErr w:type="spellStart"/>
       <w:r>
         <w:rPr>
           <w:lang w:eastAsia="en-IN"/>
         </w:rPr>
+        <w:t>Tensorflow</w:t>
+      </w:r>
+      <w:proofErr w:type="spellEnd"/>
+      <w:r>
+        <w:rPr>
+          <w:lang w:eastAsia="en-IN"/>
+        </w:rPr>
+        <w:t>, LR, Decision Tree, Naïve Bayes.</w:t>
+      </w:r>
+      <w:r>
+        <w:rPr>
+          <w:lang w:eastAsia="en-IN"/>
+        </w:rPr>
         <w:t xml:space="preserve"> </w:t>
       </w:r>
     </w:p>
@@ -1155,6 +1594,7 @@
           <w:lang w:eastAsia="en-IN"/>
         </w:rPr>
       </w:pPr>
+      <w:proofErr w:type="gramStart"/>
       <w:r>
         <w:rPr>
           <w:rFonts w:asciiTheme="minorHAnsi" w:eastAsiaTheme="minorHAnsi" w:hAnsiTheme="minorHAnsi" w:cstheme="minorBidi"/>
@@ -1170,7 +1610,28 @@
         <w:rPr>
           <w:lang w:eastAsia="en-IN"/>
         </w:rPr>
-        <w:t xml:space="preserve"> : Scrapy Framework and Beautiful Soup</w:t>
+        <w:t xml:space="preserve"> :</w:t>
+      </w:r>
+      <w:proofErr w:type="gramEnd"/>
+      <w:r>
+        <w:rPr>
+          <w:lang w:eastAsia="en-IN"/>
+        </w:rPr>
+        <w:t xml:space="preserve"> </w:t>
+      </w:r>
+      <w:proofErr w:type="spellStart"/>
+      <w:r>
+        <w:rPr>
+          <w:lang w:eastAsia="en-IN"/>
+        </w:rPr>
+        <w:t>Scrapy</w:t>
+      </w:r>
+      <w:proofErr w:type="spellEnd"/>
+      <w:r>
+        <w:rPr>
+          <w:lang w:eastAsia="en-IN"/>
+        </w:rPr>
+        <w:t xml:space="preserve"> Framework and Beautiful Soup</w:t>
       </w:r>
     </w:p>
     <w:p>
@@ -1180,6 +1641,7 @@
           <w:lang w:eastAsia="en-IN"/>
         </w:rPr>
       </w:pPr>
+      <w:proofErr w:type="gramStart"/>
       <w:r>
         <w:rPr>
           <w:rFonts w:asciiTheme="minorHAnsi" w:eastAsiaTheme="minorHAnsi" w:hAnsiTheme="minorHAnsi" w:cstheme="minorBidi"/>
@@ -1195,9 +1657,44 @@
         <w:rPr>
           <w:lang w:eastAsia="en-IN"/>
         </w:rPr>
-        <w:t xml:space="preserve"> : Create API with flask, Api documentation with markdown. Sample </w:t>
-      </w:r>
-      <w:hyperlink r:id="rId16" w:history="1">
+        <w:t xml:space="preserve"> :</w:t>
+      </w:r>
+      <w:proofErr w:type="gramEnd"/>
+      <w:r>
+        <w:rPr>
+          <w:lang w:eastAsia="en-IN"/>
+        </w:rPr>
+        <w:t xml:space="preserve"> Create API with flask, </w:t>
+      </w:r>
+      <w:proofErr w:type="spellStart"/>
+      <w:r>
+        <w:rPr>
+          <w:lang w:eastAsia="en-IN"/>
+        </w:rPr>
+        <w:t>Api</w:t>
+      </w:r>
+      <w:proofErr w:type="spellEnd"/>
+      <w:r>
+        <w:rPr>
+          <w:lang w:eastAsia="en-IN"/>
+        </w:rPr>
+        <w:t xml:space="preserve"> documentation with markdown. </w:t>
+      </w:r>
+      <w:r>
+        <w:rPr>
+          <w:b/>
+          <w:bCs/>
+          <w:lang w:eastAsia="en-IN"/>
+        </w:rPr>
+        <w:t>Sample</w:t>
+      </w:r>
+      <w:r>
+        <w:rPr>
+          <w:lang w:eastAsia="en-IN"/>
+        </w:rPr>
+        <w:t xml:space="preserve"> </w:t>
+      </w:r>
+      <w:hyperlink r:id="rId17" w:history="1">
         <w:r>
           <w:rPr>
             <w:rStyle w:val="Hyperlink"/>
@@ -1206,16 +1703,22 @@
           <w:t>here</w:t>
         </w:r>
       </w:hyperlink>
+      <w:r>
+        <w:rPr>
+          <w:lang w:eastAsia="en-IN"/>
+        </w:rPr>
+        <w:t>.</w:t>
+      </w:r>
+    </w:p>
+    <w:p>
+      <w:pPr>
+        <w:pStyle w:val="BodyText"/>
+        <w:rPr>
+          <w:lang w:eastAsia="en-IN"/>
+        </w:rPr>
+      </w:pPr>
       <w:bookmarkStart w:id="0" w:name="_GoBack"/>
       <w:bookmarkEnd w:id="0"/>
-    </w:p>
-    <w:p>
-      <w:pPr>
-        <w:pStyle w:val="BodyText"/>
-        <w:rPr>
-          <w:lang w:eastAsia="en-IN"/>
-        </w:rPr>
-      </w:pPr>
     </w:p>
     <w:p>
       <w:pPr>
@@ -1241,7 +1744,6 @@
           <w:rStyle w:val="IntenseReference"/>
           <w:i w:val="0"/>
         </w:rPr>
-        <w:lastRenderedPageBreak/>
         <w:t>2019/01 to 2019/09: GSPANN Technologies.</w:t>
       </w:r>
     </w:p>
@@ -1272,12 +1774,21 @@
         </w:rPr>
         <w:t xml:space="preserve">Chatbot </w:t>
       </w:r>
+      <w:proofErr w:type="gramStart"/>
       <w:r>
         <w:rPr>
           <w:sz w:val="23"/>
           <w:szCs w:val="23"/>
         </w:rPr>
-        <w:t xml:space="preserve">project , develop components like automated text pop up with the help of word embedding. Intent redirection model. </w:t>
+        <w:t>project ,</w:t>
+      </w:r>
+      <w:proofErr w:type="gramEnd"/>
+      <w:r>
+        <w:rPr>
+          <w:sz w:val="23"/>
+          <w:szCs w:val="23"/>
+        </w:rPr>
+        <w:t xml:space="preserve"> develop components like automated text pop up with the help of word embedding. Intent redirection model. </w:t>
       </w:r>
     </w:p>
     <w:p>
@@ -1361,6 +1872,7 @@
         </w:rPr>
         <w:t xml:space="preserve">), which predict the features of an Image with Dress Type and other related feature like size, sleeve type. Use of </w:t>
       </w:r>
+      <w:proofErr w:type="spellStart"/>
       <w:r>
         <w:rPr>
           <w:rFonts w:asciiTheme="majorHAnsi" w:eastAsiaTheme="majorEastAsia" w:hAnsiTheme="majorHAnsi" w:cstheme="majorBidi"/>
@@ -1371,6 +1883,7 @@
         </w:rPr>
         <w:t>Keras</w:t>
       </w:r>
+      <w:proofErr w:type="spellEnd"/>
       <w:r>
         <w:rPr>
           <w:rFonts w:ascii="Calibri" w:hAnsi="Calibri" w:cs="Calibri"/>
@@ -1408,12 +1921,21 @@
           <w:color w:val="000000"/>
         </w:rPr>
       </w:pPr>
+      <w:proofErr w:type="spellStart"/>
       <w:r>
         <w:rPr>
           <w:rFonts w:ascii="Calibri" w:hAnsi="Calibri" w:cs="Calibri"/>
           <w:color w:val="000000"/>
         </w:rPr>
-        <w:t xml:space="preserve">Colour Detection of an image(dress) using </w:t>
+        <w:t>Colour</w:t>
+      </w:r>
+      <w:proofErr w:type="spellEnd"/>
+      <w:r>
+        <w:rPr>
+          <w:rFonts w:ascii="Calibri" w:hAnsi="Calibri" w:cs="Calibri"/>
+          <w:color w:val="000000"/>
+        </w:rPr>
+        <w:t xml:space="preserve"> Detection of an image(dress) using </w:t>
       </w:r>
       <w:r>
         <w:rPr>
@@ -1430,7 +1952,55 @@
           <w:rFonts w:ascii="Calibri" w:hAnsi="Calibri" w:cs="Calibri"/>
           <w:color w:val="000000"/>
         </w:rPr>
-        <w:t xml:space="preserve"> by defining the colour ranges (256 different colours, by web scraping the RGB colour channels from specific URL and then converting to BGR). Use of library like </w:t>
+        <w:t xml:space="preserve"> by defining the </w:t>
+      </w:r>
+      <w:proofErr w:type="spellStart"/>
+      <w:r>
+        <w:rPr>
+          <w:rFonts w:ascii="Calibri" w:hAnsi="Calibri" w:cs="Calibri"/>
+          <w:color w:val="000000"/>
+        </w:rPr>
+        <w:t>colour</w:t>
+      </w:r>
+      <w:proofErr w:type="spellEnd"/>
+      <w:r>
+        <w:rPr>
+          <w:rFonts w:ascii="Calibri" w:hAnsi="Calibri" w:cs="Calibri"/>
+          <w:color w:val="000000"/>
+        </w:rPr>
+        <w:t xml:space="preserve"> ranges (256 different </w:t>
+      </w:r>
+      <w:proofErr w:type="spellStart"/>
+      <w:r>
+        <w:rPr>
+          <w:rFonts w:ascii="Calibri" w:hAnsi="Calibri" w:cs="Calibri"/>
+          <w:color w:val="000000"/>
+        </w:rPr>
+        <w:t>colours</w:t>
+      </w:r>
+      <w:proofErr w:type="spellEnd"/>
+      <w:r>
+        <w:rPr>
+          <w:rFonts w:ascii="Calibri" w:hAnsi="Calibri" w:cs="Calibri"/>
+          <w:color w:val="000000"/>
+        </w:rPr>
+        <w:t xml:space="preserve">, by web scraping the RGB </w:t>
+      </w:r>
+      <w:proofErr w:type="spellStart"/>
+      <w:r>
+        <w:rPr>
+          <w:rFonts w:ascii="Calibri" w:hAnsi="Calibri" w:cs="Calibri"/>
+          <w:color w:val="000000"/>
+        </w:rPr>
+        <w:t>colour</w:t>
+      </w:r>
+      <w:proofErr w:type="spellEnd"/>
+      <w:r>
+        <w:rPr>
+          <w:rFonts w:ascii="Calibri" w:hAnsi="Calibri" w:cs="Calibri"/>
+          <w:color w:val="000000"/>
+        </w:rPr>
+        <w:t xml:space="preserve"> channels from specific URL and then converting to BGR). Use of library like </w:t>
       </w:r>
       <w:r>
         <w:rPr>
@@ -1449,6 +2019,7 @@
         </w:rPr>
         <w:t xml:space="preserve"> </w:t>
       </w:r>
+      <w:proofErr w:type="gramStart"/>
       <w:r>
         <w:rPr>
           <w:rFonts w:asciiTheme="majorHAnsi" w:eastAsiaTheme="majorEastAsia" w:hAnsiTheme="majorHAnsi" w:cstheme="majorBidi"/>
@@ -1464,7 +2035,31 @@
           <w:rFonts w:ascii="Calibri" w:hAnsi="Calibri" w:cs="Calibri"/>
           <w:color w:val="000000"/>
         </w:rPr>
-        <w:t>(web scrape) and then building the model from scratch to detect the colour.</w:t>
+        <w:t>(</w:t>
+      </w:r>
+      <w:proofErr w:type="gramEnd"/>
+      <w:r>
+        <w:rPr>
+          <w:rFonts w:ascii="Calibri" w:hAnsi="Calibri" w:cs="Calibri"/>
+          <w:color w:val="000000"/>
+        </w:rPr>
+        <w:t xml:space="preserve">web scrape) and then building the model from scratch to detect the </w:t>
+      </w:r>
+      <w:proofErr w:type="spellStart"/>
+      <w:r>
+        <w:rPr>
+          <w:rFonts w:ascii="Calibri" w:hAnsi="Calibri" w:cs="Calibri"/>
+          <w:color w:val="000000"/>
+        </w:rPr>
+        <w:t>colour</w:t>
+      </w:r>
+      <w:proofErr w:type="spellEnd"/>
+      <w:r>
+        <w:rPr>
+          <w:rFonts w:ascii="Calibri" w:hAnsi="Calibri" w:cs="Calibri"/>
+          <w:color w:val="000000"/>
+        </w:rPr>
+        <w:t>.</w:t>
       </w:r>
     </w:p>
     <w:p>
@@ -1531,7 +2126,7 @@
         </w:rPr>
         <w:t>Consulted the company on Customer Churn</w:t>
       </w:r>
-      <w:hyperlink r:id="rId17"/>
+      <w:hyperlink r:id="rId18"/>
       <w:bookmarkStart w:id="1" w:name="overview"/>
       <w:bookmarkEnd w:id="1"/>
       <w:r>
@@ -1608,7 +2203,29 @@
           <w:szCs w:val="22"/>
           <w:lang w:val="en-IN"/>
         </w:rPr>
-        <w:t>Use of Random Forest and Deep Neural network (Simple, fully connected) with keras to predict the customer churn and help management to take appropriate action.</w:t>
+        <w:t xml:space="preserve">Use of Random Forest and Deep Neural network (Simple, fully connected) with </w:t>
+      </w:r>
+      <w:proofErr w:type="spellStart"/>
+      <w:r>
+        <w:rPr>
+          <w:rFonts w:ascii="Calibri" w:eastAsiaTheme="majorEastAsia" w:hAnsi="Calibri" w:cs="Calibri"/>
+          <w:color w:val="000000"/>
+          <w:sz w:val="22"/>
+          <w:szCs w:val="22"/>
+          <w:lang w:val="en-IN"/>
+        </w:rPr>
+        <w:t>keras</w:t>
+      </w:r>
+      <w:proofErr w:type="spellEnd"/>
+      <w:r>
+        <w:rPr>
+          <w:rFonts w:ascii="Calibri" w:eastAsiaTheme="majorEastAsia" w:hAnsi="Calibri" w:cs="Calibri"/>
+          <w:color w:val="000000"/>
+          <w:sz w:val="22"/>
+          <w:szCs w:val="22"/>
+          <w:lang w:val="en-IN"/>
+        </w:rPr>
+        <w:t xml:space="preserve"> to predict the customer churn and help management to take appropriate action.</w:t>
       </w:r>
     </w:p>
     <w:p>
@@ -1722,6 +2339,7 @@
         </w:rPr>
         <w:t xml:space="preserve">Write Statistical report in </w:t>
       </w:r>
+      <w:proofErr w:type="spellStart"/>
       <w:r>
         <w:rPr>
           <w:color w:val="372971" w:themeColor="accent5" w:themeShade="80"/>
@@ -1729,6 +2347,7 @@
         </w:rPr>
         <w:t>rmarkdown</w:t>
       </w:r>
+      <w:proofErr w:type="spellEnd"/>
       <w:r>
         <w:rPr>
           <w:color w:val="C00000"/>
@@ -1821,7 +2440,15 @@
           <w:sz w:val="22"/>
           <w:szCs w:val="22"/>
         </w:rPr>
-        <w:t>Worked in Employee Attrition project, Workplace Survey Text Mining Project, IT Infrastructure Component like Database, Application Performance Project. Predicting the maximum occurrence of events/</w:t>
+        <w:t xml:space="preserve">Worked in Employee Attrition project, Workplace Survey Text Mining Project, IT Infrastructure Component like Database, Application Performance Project. Predicting the </w:t>
+      </w:r>
+      <w:r>
+        <w:rPr>
+          <w:sz w:val="22"/>
+          <w:szCs w:val="22"/>
+        </w:rPr>
+        <w:lastRenderedPageBreak/>
+        <w:t>maximum occurrence of events/</w:t>
       </w:r>
       <w:r>
         <w:rPr>
@@ -1879,7 +2506,6 @@
           <w:sz w:val="22"/>
           <w:szCs w:val="22"/>
         </w:rPr>
-        <w:lastRenderedPageBreak/>
         <w:t>Exposure in Natural Language processing</w:t>
       </w:r>
       <w:r>
@@ -1932,32 +2558,46 @@
           <w:sz w:val="22"/>
           <w:szCs w:val="22"/>
         </w:rPr>
-        <w:t>Image Recognition Using Tensorlfow</w:t>
-      </w:r>
+        <w:t xml:space="preserve">Image Recognition Using </w:t>
+      </w:r>
+      <w:proofErr w:type="spellStart"/>
+      <w:proofErr w:type="gramStart"/>
       <w:r>
         <w:rPr>
           <w:bCs/>
           <w:sz w:val="22"/>
           <w:szCs w:val="22"/>
         </w:rPr>
-        <w:t>(</w:t>
-      </w:r>
+        <w:t>Tensorlfow</w:t>
+      </w:r>
+      <w:proofErr w:type="spellEnd"/>
       <w:r>
         <w:rPr>
           <w:bCs/>
           <w:sz w:val="22"/>
           <w:szCs w:val="22"/>
         </w:rPr>
-        <w:t xml:space="preserve">High End API: </w:t>
-      </w:r>
+        <w:t>(</w:t>
+      </w:r>
+      <w:proofErr w:type="gramEnd"/>
       <w:r>
         <w:rPr>
           <w:bCs/>
           <w:sz w:val="22"/>
           <w:szCs w:val="22"/>
         </w:rPr>
+        <w:t xml:space="preserve">High End API: </w:t>
+      </w:r>
+      <w:proofErr w:type="spellStart"/>
+      <w:r>
+        <w:rPr>
+          <w:bCs/>
+          <w:sz w:val="22"/>
+          <w:szCs w:val="22"/>
+        </w:rPr>
         <w:t>Keras</w:t>
       </w:r>
+      <w:proofErr w:type="spellEnd"/>
       <w:r>
         <w:rPr>
           <w:bCs/>
@@ -2073,6 +2713,7 @@
         </w:rPr>
         <w:t xml:space="preserve">Data </w:t>
       </w:r>
+      <w:proofErr w:type="spellStart"/>
       <w:r>
         <w:rPr>
           <w:b/>
@@ -2080,8 +2721,9 @@
           <w:sz w:val="22"/>
           <w:szCs w:val="22"/>
         </w:rPr>
-        <w:t xml:space="preserve">Mgmt </w:t>
-      </w:r>
+        <w:t>Mgmt</w:t>
+      </w:r>
+      <w:proofErr w:type="spellEnd"/>
       <w:r>
         <w:rPr>
           <w:b/>
@@ -2089,42 +2731,67 @@
           <w:sz w:val="22"/>
           <w:szCs w:val="22"/>
         </w:rPr>
-        <w:t>&amp; Visualisation</w:t>
-      </w:r>
-      <w:r>
-        <w:rPr>
-          <w:bCs/>
-          <w:sz w:val="22"/>
-          <w:szCs w:val="22"/>
-        </w:rPr>
         <w:t xml:space="preserve"> </w:t>
       </w:r>
       <w:r>
-        <w:rPr>
-          <w:bCs/>
-          <w:sz w:val="22"/>
-          <w:szCs w:val="22"/>
-        </w:rPr>
-        <w:t>R and Python. Shiny and Dash web application Framework.</w:t>
-      </w:r>
-    </w:p>
-    <w:p>
-      <w:pPr>
-        <w:pStyle w:val="Default"/>
-        <w:ind w:left="720"/>
         <w:rPr>
           <w:b/>
           <w:bCs/>
           <w:sz w:val="22"/>
           <w:szCs w:val="22"/>
         </w:rPr>
-      </w:pPr>
-      <w:r>
-        <w:rPr>
+        <w:t>&amp; Visualisation</w:t>
+      </w:r>
+      <w:r>
+        <w:rPr>
+          <w:bCs/>
           <w:sz w:val="22"/>
           <w:szCs w:val="22"/>
         </w:rPr>
-        <w:t>Exposure to AWS web application hosting on linux operating system</w:t>
+        <w:t xml:space="preserve"> </w:t>
+      </w:r>
+      <w:r>
+        <w:rPr>
+          <w:bCs/>
+          <w:sz w:val="22"/>
+          <w:szCs w:val="22"/>
+        </w:rPr>
+        <w:t>R and Python. Shiny and Dash web application Framework.</w:t>
+      </w:r>
+    </w:p>
+    <w:p>
+      <w:pPr>
+        <w:pStyle w:val="Default"/>
+        <w:ind w:left="720"/>
+        <w:rPr>
+          <w:b/>
+          <w:bCs/>
+          <w:sz w:val="22"/>
+          <w:szCs w:val="22"/>
+        </w:rPr>
+      </w:pPr>
+      <w:r>
+        <w:rPr>
+          <w:sz w:val="22"/>
+          <w:szCs w:val="22"/>
+        </w:rPr>
+        <w:t xml:space="preserve">Exposure to AWS web application hosting on </w:t>
+      </w:r>
+      <w:proofErr w:type="spellStart"/>
+      <w:r>
+        <w:rPr>
+          <w:sz w:val="22"/>
+          <w:szCs w:val="22"/>
+        </w:rPr>
+        <w:t>linux</w:t>
+      </w:r>
+      <w:proofErr w:type="spellEnd"/>
+      <w:r>
+        <w:rPr>
+          <w:sz w:val="22"/>
+          <w:szCs w:val="22"/>
+        </w:rPr>
+        <w:t xml:space="preserve"> operating system</w:t>
       </w:r>
       <w:r>
         <w:rPr>
@@ -2338,7 +3005,7 @@
                     <pic:cNvPicPr/>
                   </pic:nvPicPr>
                   <pic:blipFill>
-                    <a:blip r:embed="rId18"/>
+                    <a:blip r:embed="rId19"/>
                     <a:stretch>
                       <a:fillRect/>
                     </a:stretch>
@@ -2394,17 +3061,34 @@
         <w:ind w:left="360"/>
       </w:pPr>
       <w:r>
+        <w:lastRenderedPageBreak/>
         <w:t xml:space="preserve">Below are the articles which were posted on Analytics Vidya &amp; R Codes. </w:t>
       </w:r>
       <w:r>
-        <w:t>Won two of the competition, Hackathon(2018, Jan) and Blogathon (April, 2017).</w:t>
+        <w:t xml:space="preserve">Won two of the competition, </w:t>
+      </w:r>
+      <w:proofErr w:type="gramStart"/>
+      <w:r>
+        <w:t>Hackathon(</w:t>
+      </w:r>
+      <w:proofErr w:type="gramEnd"/>
+      <w:r>
+        <w:t xml:space="preserve">2018, Jan) and </w:t>
+      </w:r>
+      <w:proofErr w:type="spellStart"/>
+      <w:r>
+        <w:t>Blogathon</w:t>
+      </w:r>
+      <w:proofErr w:type="spellEnd"/>
+      <w:r>
+        <w:t xml:space="preserve"> (April, 2017).</w:t>
       </w:r>
     </w:p>
     <w:p>
       <w:pPr>
         <w:ind w:left="360"/>
       </w:pPr>
-      <w:hyperlink r:id="rId19" w:history="1">
+      <w:hyperlink r:id="rId20" w:history="1">
         <w:r>
           <w:rPr>
             <w:rStyle w:val="Hyperlink"/>
@@ -2417,7 +3101,7 @@
       <w:pPr>
         <w:ind w:left="360"/>
       </w:pPr>
-      <w:hyperlink r:id="rId20" w:history="1">
+      <w:hyperlink r:id="rId21" w:history="1">
         <w:r>
           <w:rPr>
             <w:rStyle w:val="Hyperlink"/>
@@ -2452,7 +3136,7 @@
       <w:r>
         <w:t xml:space="preserve"> in shiny using VGG16 pre trained model in shiny and R. Source Code </w:t>
       </w:r>
-      <w:hyperlink r:id="rId21" w:history="1">
+      <w:hyperlink r:id="rId22" w:history="1">
         <w:r>
           <w:rPr>
             <w:rStyle w:val="Hyperlink"/>
@@ -2543,10 +3227,18 @@
         <w:t xml:space="preserve"> Robotics</w:t>
       </w:r>
       <w:r>
-        <w:t>: Made robot</w:t>
-      </w:r>
-      <w:r>
-        <w:t>(motor car)</w:t>
+        <w:t xml:space="preserve">: Made </w:t>
+      </w:r>
+      <w:proofErr w:type="gramStart"/>
+      <w:r>
+        <w:t>robot</w:t>
+      </w:r>
+      <w:r>
+        <w:t>(</w:t>
+      </w:r>
+      <w:proofErr w:type="gramEnd"/>
+      <w:r>
+        <w:t>motor car)</w:t>
       </w:r>
       <w:r>
         <w:t xml:space="preserve"> with raspberry pi. It is deployed with temperature sensor, ultrasonic distance sensor and raspberry pi cam module. This robot can move wirelessly. The program to control the robot is written in python</w:t>
@@ -2558,7 +3250,15 @@
         <w:t>Next move is to</w:t>
       </w:r>
       <w:r>
-        <w:t xml:space="preserve"> write function in python in order to make the car self driven.</w:t>
+        <w:t xml:space="preserve"> write function in python in order to make the car </w:t>
+      </w:r>
+      <w:proofErr w:type="spellStart"/>
+      <w:r>
+        <w:t>self driven</w:t>
+      </w:r>
+      <w:proofErr w:type="spellEnd"/>
+      <w:r>
+        <w:t>.</w:t>
       </w:r>
     </w:p>
     <w:p>
@@ -2586,8 +3286,17 @@
           <w:rFonts w:ascii="Calibri" w:eastAsia="Calibri" w:hAnsi="Calibri"/>
           <w:b/>
         </w:rPr>
-        <w:t>Academics and Job Time Line</w:t>
-      </w:r>
+        <w:t xml:space="preserve">Academics and Job </w:t>
+      </w:r>
+      <w:proofErr w:type="gramStart"/>
+      <w:r>
+        <w:rPr>
+          <w:rFonts w:ascii="Calibri" w:eastAsia="Calibri" w:hAnsi="Calibri"/>
+          <w:b/>
+        </w:rPr>
+        <w:t>Time Line</w:t>
+      </w:r>
+      <w:proofErr w:type="gramEnd"/>
     </w:p>
     <w:p>
       <w:pPr>
@@ -2605,6 +3314,7 @@
           <w:noProof/>
           <w:lang w:eastAsia="en-IN"/>
         </w:rPr>
+        <w:lastRenderedPageBreak/>
         <w:drawing>
           <wp:inline distT="0" distB="0" distL="0" distR="0" wp14:anchorId="7B7F5966" wp14:editId="5F959809">
             <wp:extent cx="5495925" cy="3211035"/>
@@ -2621,7 +3331,7 @@
                     <pic:cNvPicPr/>
                   </pic:nvPicPr>
                   <pic:blipFill>
-                    <a:blip r:embed="rId22"/>
+                    <a:blip r:embed="rId23"/>
                     <a:stretch>
                       <a:fillRect/>
                     </a:stretch>
@@ -2823,7 +3533,27 @@
                 <w:color w:val="000000"/>
                 <w:lang w:eastAsia="en-IN"/>
               </w:rPr>
-              <w:t>Worked as Freelancer with Chegg India, Evelyn, myWriting,Netscribe in academic writing(Economics, Finance and Statistics undergraduate courses).</w:t>
+              <w:t xml:space="preserve">Worked as Freelancer with Chegg India, Evelyn, </w:t>
+            </w:r>
+            <w:proofErr w:type="spellStart"/>
+            <w:proofErr w:type="gramStart"/>
+            <w:r>
+              <w:rPr>
+                <w:rFonts w:ascii="Calibri" w:eastAsia="Times New Roman" w:hAnsi="Calibri" w:cs="Calibri"/>
+                <w:color w:val="000000"/>
+                <w:lang w:eastAsia="en-IN"/>
+              </w:rPr>
+              <w:t>myWriting,Netscribe</w:t>
+            </w:r>
+            <w:proofErr w:type="spellEnd"/>
+            <w:proofErr w:type="gramEnd"/>
+            <w:r>
+              <w:rPr>
+                <w:rFonts w:ascii="Calibri" w:eastAsia="Times New Roman" w:hAnsi="Calibri" w:cs="Calibri"/>
+                <w:color w:val="000000"/>
+                <w:lang w:eastAsia="en-IN"/>
+              </w:rPr>
+              <w:t xml:space="preserve"> in academic writing(Economics, Finance and Statistics undergraduate courses).</w:t>
             </w:r>
           </w:p>
         </w:tc>
@@ -2894,7 +3624,25 @@
                 <w:color w:val="000000"/>
                 <w:lang w:eastAsia="en-IN"/>
               </w:rPr>
-              <w:t xml:space="preserve">Studies in Budhissm/Vipassana Practice. This involves extensive travelling and time allocation (each course 11 days). So Far </w:t>
+              <w:t xml:space="preserve">Studies in </w:t>
+            </w:r>
+            <w:proofErr w:type="spellStart"/>
+            <w:r>
+              <w:rPr>
+                <w:rFonts w:ascii="Calibri" w:eastAsia="Times New Roman" w:hAnsi="Calibri" w:cs="Calibri"/>
+                <w:color w:val="000000"/>
+                <w:lang w:eastAsia="en-IN"/>
+              </w:rPr>
+              <w:t>Budhissm</w:t>
+            </w:r>
+            <w:proofErr w:type="spellEnd"/>
+            <w:r>
+              <w:rPr>
+                <w:rFonts w:ascii="Calibri" w:eastAsia="Times New Roman" w:hAnsi="Calibri" w:cs="Calibri"/>
+                <w:color w:val="000000"/>
+                <w:lang w:eastAsia="en-IN"/>
+              </w:rPr>
+              <w:t xml:space="preserve">/Vipassana Practice. This involves extensive travelling and time allocation (each course 11 days). So Far </w:t>
             </w:r>
             <w:r>
               <w:rPr>
@@ -2926,7 +3674,25 @@
                 <w:color w:val="000000"/>
                 <w:lang w:eastAsia="en-IN"/>
               </w:rPr>
-              <w:t>Also involved in trekking. Worked in Green Trail Project and as Assistant Trek leader of IndiaHikes. More Information is provided on last page of the resume in Personal Details Section.</w:t>
+              <w:t xml:space="preserve">Also involved in trekking. Worked in Green Trail Project and as Assistant Trek leader of </w:t>
+            </w:r>
+            <w:proofErr w:type="spellStart"/>
+            <w:r>
+              <w:rPr>
+                <w:rFonts w:ascii="Calibri" w:eastAsia="Times New Roman" w:hAnsi="Calibri" w:cs="Calibri"/>
+                <w:color w:val="000000"/>
+                <w:lang w:eastAsia="en-IN"/>
+              </w:rPr>
+              <w:t>IndiaHikes</w:t>
+            </w:r>
+            <w:proofErr w:type="spellEnd"/>
+            <w:r>
+              <w:rPr>
+                <w:rFonts w:ascii="Calibri" w:eastAsia="Times New Roman" w:hAnsi="Calibri" w:cs="Calibri"/>
+                <w:color w:val="000000"/>
+                <w:lang w:eastAsia="en-IN"/>
+              </w:rPr>
+              <w:t>. More Information is provided on last page of the resume in Personal Details Section.</w:t>
             </w:r>
           </w:p>
         </w:tc>
@@ -3086,6 +3852,7 @@
           <w:noProof/>
           <w:lang w:eastAsia="en-IN"/>
         </w:rPr>
+        <w:lastRenderedPageBreak/>
         <w:drawing>
           <wp:inline distT="0" distB="0" distL="0" distR="0" wp14:anchorId="08F68663" wp14:editId="748E33C4">
             <wp:extent cx="5248275" cy="1866265"/>
@@ -3104,7 +3871,7 @@
                     </pic:cNvPicPr>
                   </pic:nvPicPr>
                   <pic:blipFill>
-                    <a:blip r:embed="rId23">
+                    <a:blip r:embed="rId24">
                       <a:extLst>
                         <a:ext uri="{28A0092B-C50C-407E-A947-70E740481C1C}">
                           <a14:useLocalDpi xmlns:a14="http://schemas.microsoft.com/office/drawing/2010/main" val="0"/>
@@ -3360,7 +4127,7 @@
       <w:r>
         <w:t xml:space="preserve">: </w:t>
       </w:r>
-      <w:hyperlink r:id="rId24" w:history="1">
+      <w:hyperlink r:id="rId25" w:history="1">
         <w:r>
           <w:rPr>
             <w:rStyle w:val="Hyperlink"/>
@@ -3377,7 +4144,7 @@
       <w:r>
         <w:t xml:space="preserve"> </w:t>
       </w:r>
-      <w:hyperlink r:id="rId25" w:history="1">
+      <w:hyperlink r:id="rId26" w:history="1">
         <w:r>
           <w:rPr>
             <w:rStyle w:val="Hyperlink"/>
@@ -3557,7 +4324,23 @@
           <w:sz w:val="20"/>
           <w:szCs w:val="20"/>
         </w:rPr>
-        <w:t xml:space="preserve">I have trekked to Goechala (16000 </w:t>
+        <w:t xml:space="preserve">I have trekked to </w:t>
+      </w:r>
+      <w:proofErr w:type="spellStart"/>
+      <w:r>
+        <w:rPr>
+          <w:sz w:val="20"/>
+          <w:szCs w:val="20"/>
+        </w:rPr>
+        <w:t>Goechala</w:t>
+      </w:r>
+      <w:proofErr w:type="spellEnd"/>
+      <w:r>
+        <w:rPr>
+          <w:sz w:val="20"/>
+          <w:szCs w:val="20"/>
+        </w:rPr>
+        <w:t xml:space="preserve"> (16000 </w:t>
       </w:r>
       <w:r>
         <w:rPr>
@@ -3595,7 +4378,23 @@
           <w:sz w:val="20"/>
           <w:szCs w:val="20"/>
         </w:rPr>
-        <w:t>Trekked in Roopkund in 2017.</w:t>
+        <w:t xml:space="preserve">Trekked in </w:t>
+      </w:r>
+      <w:proofErr w:type="spellStart"/>
+      <w:r>
+        <w:rPr>
+          <w:sz w:val="20"/>
+          <w:szCs w:val="20"/>
+        </w:rPr>
+        <w:t>Roopkund</w:t>
+      </w:r>
+      <w:proofErr w:type="spellEnd"/>
+      <w:r>
+        <w:rPr>
+          <w:sz w:val="20"/>
+          <w:szCs w:val="20"/>
+        </w:rPr>
+        <w:t xml:space="preserve"> in 2017.</w:t>
       </w:r>
     </w:p>
     <w:p>
@@ -3697,7 +4496,7 @@
 </file>
 
 <file path=word/endnotes.xml><?xml version="1.0" encoding="utf-8"?>
-<w:endnotes xmlns:wpc="http://schemas.microsoft.com/office/word/2010/wordprocessingCanvas" xmlns:mc="http://schemas.openxmlformats.org/markup-compatibility/2006" xmlns:o="urn:schemas-microsoft-com:office:office" xmlns:r="http://schemas.openxmlformats.org/officeDocument/2006/relationships" xmlns:m="http://schemas.openxmlformats.org/officeDocument/2006/math" xmlns:v="urn:schemas-microsoft-com:vml" xmlns:wp14="http://schemas.microsoft.com/office/word/2010/wordprocessingDrawing" xmlns:wp="http://schemas.openxmlformats.org/drawingml/2006/wordprocessingDrawing" xmlns:w10="urn:schemas-microsoft-com:office:word" xmlns:w="http://schemas.openxmlformats.org/wordprocessingml/2006/main" xmlns:w14="http://schemas.microsoft.com/office/word/2010/wordml" xmlns:w15="http://schemas.microsoft.com/office/word/2012/wordml" xmlns:wpg="http://schemas.microsoft.com/office/word/2010/wordprocessingGroup" xmlns:wpi="http://schemas.microsoft.com/office/word/2010/wordprocessingInk" xmlns:wne="http://schemas.microsoft.com/office/word/2006/wordml" xmlns:wps="http://schemas.microsoft.com/office/word/2010/wordprocessingShape" mc:Ignorable="w14 w15 wp14">
+<w:endnotes xmlns:wpc="http://schemas.microsoft.com/office/word/2010/wordprocessingCanvas" xmlns:cx="http://schemas.microsoft.com/office/drawing/2014/chartex" xmlns:cx1="http://schemas.microsoft.com/office/drawing/2015/9/8/chartex" xmlns:cx2="http://schemas.microsoft.com/office/drawing/2015/10/21/chartex" xmlns:cx3="http://schemas.microsoft.com/office/drawing/2016/5/9/chartex" xmlns:cx4="http://schemas.microsoft.com/office/drawing/2016/5/10/chartex" xmlns:cx5="http://schemas.microsoft.com/office/drawing/2016/5/11/chartex" xmlns:cx6="http://schemas.microsoft.com/office/drawing/2016/5/12/chartex" xmlns:cx7="http://schemas.microsoft.com/office/drawing/2016/5/13/chartex" xmlns:cx8="http://schemas.microsoft.com/office/drawing/2016/5/14/chartex" xmlns:mc="http://schemas.openxmlformats.org/markup-compatibility/2006" xmlns:aink="http://schemas.microsoft.com/office/drawing/2016/ink" xmlns:am3d="http://schemas.microsoft.com/office/drawing/2017/model3d" xmlns:o="urn:schemas-microsoft-com:office:office" xmlns:r="http://schemas.openxmlformats.org/officeDocument/2006/relationships" xmlns:m="http://schemas.openxmlformats.org/officeDocument/2006/math" xmlns:v="urn:schemas-microsoft-com:vml" xmlns:wp14="http://schemas.microsoft.com/office/word/2010/wordprocessingDrawing" xmlns:wp="http://schemas.openxmlformats.org/drawingml/2006/wordprocessingDrawing" xmlns:w10="urn:schemas-microsoft-com:office:word" xmlns:w="http://schemas.openxmlformats.org/wordprocessingml/2006/main" xmlns:w14="http://schemas.microsoft.com/office/word/2010/wordml" xmlns:w15="http://schemas.microsoft.com/office/word/2012/wordml" xmlns:w16cid="http://schemas.microsoft.com/office/word/2016/wordml/cid" xmlns:w16se="http://schemas.microsoft.com/office/word/2015/wordml/symex" xmlns:wpg="http://schemas.microsoft.com/office/word/2010/wordprocessingGroup" xmlns:wpi="http://schemas.microsoft.com/office/word/2010/wordprocessingInk" xmlns:wne="http://schemas.microsoft.com/office/word/2006/wordml" xmlns:wps="http://schemas.microsoft.com/office/word/2010/wordprocessingShape" mc:Ignorable="w14 w15 w16se w16cid wp14">
   <w:endnote w:type="separator" w:id="-1">
     <w:p>
       <w:pPr>
@@ -3722,7 +4521,7 @@
 </file>
 
 <file path=word/footnotes.xml><?xml version="1.0" encoding="utf-8"?>
-<w:footnotes xmlns:wpc="http://schemas.microsoft.com/office/word/2010/wordprocessingCanvas" xmlns:mc="http://schemas.openxmlformats.org/markup-compatibility/2006" xmlns:o="urn:schemas-microsoft-com:office:office" xmlns:r="http://schemas.openxmlformats.org/officeDocument/2006/relationships" xmlns:m="http://schemas.openxmlformats.org/officeDocument/2006/math" xmlns:v="urn:schemas-microsoft-com:vml" xmlns:wp14="http://schemas.microsoft.com/office/word/2010/wordprocessingDrawing" xmlns:wp="http://schemas.openxmlformats.org/drawingml/2006/wordprocessingDrawing" xmlns:w10="urn:schemas-microsoft-com:office:word" xmlns:w="http://schemas.openxmlformats.org/wordprocessingml/2006/main" xmlns:w14="http://schemas.microsoft.com/office/word/2010/wordml" xmlns:w15="http://schemas.microsoft.com/office/word/2012/wordml" xmlns:wpg="http://schemas.microsoft.com/office/word/2010/wordprocessingGroup" xmlns:wpi="http://schemas.microsoft.com/office/word/2010/wordprocessingInk" xmlns:wne="http://schemas.microsoft.com/office/word/2006/wordml" xmlns:wps="http://schemas.microsoft.com/office/word/2010/wordprocessingShape" mc:Ignorable="w14 w15 wp14">
+<w:footnotes xmlns:wpc="http://schemas.microsoft.com/office/word/2010/wordprocessingCanvas" xmlns:cx="http://schemas.microsoft.com/office/drawing/2014/chartex" xmlns:cx1="http://schemas.microsoft.com/office/drawing/2015/9/8/chartex" xmlns:cx2="http://schemas.microsoft.com/office/drawing/2015/10/21/chartex" xmlns:cx3="http://schemas.microsoft.com/office/drawing/2016/5/9/chartex" xmlns:cx4="http://schemas.microsoft.com/office/drawing/2016/5/10/chartex" xmlns:cx5="http://schemas.microsoft.com/office/drawing/2016/5/11/chartex" xmlns:cx6="http://schemas.microsoft.com/office/drawing/2016/5/12/chartex" xmlns:cx7="http://schemas.microsoft.com/office/drawing/2016/5/13/chartex" xmlns:cx8="http://schemas.microsoft.com/office/drawing/2016/5/14/chartex" xmlns:mc="http://schemas.openxmlformats.org/markup-compatibility/2006" xmlns:aink="http://schemas.microsoft.com/office/drawing/2016/ink" xmlns:am3d="http://schemas.microsoft.com/office/drawing/2017/model3d" xmlns:o="urn:schemas-microsoft-com:office:office" xmlns:r="http://schemas.openxmlformats.org/officeDocument/2006/relationships" xmlns:m="http://schemas.openxmlformats.org/officeDocument/2006/math" xmlns:v="urn:schemas-microsoft-com:vml" xmlns:wp14="http://schemas.microsoft.com/office/word/2010/wordprocessingDrawing" xmlns:wp="http://schemas.openxmlformats.org/drawingml/2006/wordprocessingDrawing" xmlns:w10="urn:schemas-microsoft-com:office:word" xmlns:w="http://schemas.openxmlformats.org/wordprocessingml/2006/main" xmlns:w14="http://schemas.microsoft.com/office/word/2010/wordml" xmlns:w15="http://schemas.microsoft.com/office/word/2012/wordml" xmlns:w16cid="http://schemas.microsoft.com/office/word/2016/wordml/cid" xmlns:w16se="http://schemas.microsoft.com/office/word/2015/wordml/symex" xmlns:wpg="http://schemas.microsoft.com/office/word/2010/wordprocessingGroup" xmlns:wpi="http://schemas.microsoft.com/office/word/2010/wordprocessingInk" xmlns:wne="http://schemas.microsoft.com/office/word/2006/wordml" xmlns:wps="http://schemas.microsoft.com/office/word/2010/wordprocessingShape" mc:Ignorable="w14 w15 w16se w16cid wp14">
   <w:footnote w:type="separator" w:id="-1">
     <w:p>
       <w:pPr>
@@ -3747,7 +4546,7 @@
 </file>
 
 <file path=word/numbering.xml><?xml version="1.0" encoding="utf-8"?>
-<w:numbering xmlns:wpc="http://schemas.microsoft.com/office/word/2010/wordprocessingCanvas" xmlns:mc="http://schemas.openxmlformats.org/markup-compatibility/2006" xmlns:o="urn:schemas-microsoft-com:office:office" xmlns:r="http://schemas.openxmlformats.org/officeDocument/2006/relationships" xmlns:m="http://schemas.openxmlformats.org/officeDocument/2006/math" xmlns:v="urn:schemas-microsoft-com:vml" xmlns:wp14="http://schemas.microsoft.com/office/word/2010/wordprocessingDrawing" xmlns:wp="http://schemas.openxmlformats.org/drawingml/2006/wordprocessingDrawing" xmlns:w10="urn:schemas-microsoft-com:office:word" xmlns:w="http://schemas.openxmlformats.org/wordprocessingml/2006/main" xmlns:w14="http://schemas.microsoft.com/office/word/2010/wordml" xmlns:w15="http://schemas.microsoft.com/office/word/2012/wordml" xmlns:wpg="http://schemas.microsoft.com/office/word/2010/wordprocessingGroup" xmlns:wpi="http://schemas.microsoft.com/office/word/2010/wordprocessingInk" xmlns:wne="http://schemas.microsoft.com/office/word/2006/wordml" xmlns:wps="http://schemas.microsoft.com/office/word/2010/wordprocessingShape" mc:Ignorable="w14 w15 wp14">
+<w:numbering xmlns:wpc="http://schemas.microsoft.com/office/word/2010/wordprocessingCanvas" xmlns:cx="http://schemas.microsoft.com/office/drawing/2014/chartex" xmlns:cx1="http://schemas.microsoft.com/office/drawing/2015/9/8/chartex" xmlns:cx2="http://schemas.microsoft.com/office/drawing/2015/10/21/chartex" xmlns:cx3="http://schemas.microsoft.com/office/drawing/2016/5/9/chartex" xmlns:cx4="http://schemas.microsoft.com/office/drawing/2016/5/10/chartex" xmlns:cx5="http://schemas.microsoft.com/office/drawing/2016/5/11/chartex" xmlns:cx6="http://schemas.microsoft.com/office/drawing/2016/5/12/chartex" xmlns:cx7="http://schemas.microsoft.com/office/drawing/2016/5/13/chartex" xmlns:cx8="http://schemas.microsoft.com/office/drawing/2016/5/14/chartex" xmlns:mc="http://schemas.openxmlformats.org/markup-compatibility/2006" xmlns:aink="http://schemas.microsoft.com/office/drawing/2016/ink" xmlns:am3d="http://schemas.microsoft.com/office/drawing/2017/model3d" xmlns:o="urn:schemas-microsoft-com:office:office" xmlns:r="http://schemas.openxmlformats.org/officeDocument/2006/relationships" xmlns:m="http://schemas.openxmlformats.org/officeDocument/2006/math" xmlns:v="urn:schemas-microsoft-com:vml" xmlns:wp14="http://schemas.microsoft.com/office/word/2010/wordprocessingDrawing" xmlns:wp="http://schemas.openxmlformats.org/drawingml/2006/wordprocessingDrawing" xmlns:w10="urn:schemas-microsoft-com:office:word" xmlns:w="http://schemas.openxmlformats.org/wordprocessingml/2006/main" xmlns:w14="http://schemas.microsoft.com/office/word/2010/wordml" xmlns:w15="http://schemas.microsoft.com/office/word/2012/wordml" xmlns:w16cid="http://schemas.microsoft.com/office/word/2016/wordml/cid" xmlns:w16se="http://schemas.microsoft.com/office/word/2015/wordml/symex" xmlns:wpg="http://schemas.microsoft.com/office/word/2010/wordprocessingGroup" xmlns:wpi="http://schemas.microsoft.com/office/word/2010/wordprocessingInk" xmlns:wne="http://schemas.microsoft.com/office/word/2006/wordml" xmlns:wps="http://schemas.microsoft.com/office/word/2010/wordprocessingShape" mc:Ignorable="w14 w15 w16se w16cid wp14">
   <w:numPicBullet w:numPicBulletId="0">
     <w:pict>
       <v:shapetype id="_x0000_t75" coordsize="21600,21600" o:spt="75" o:preferrelative="t" path="m@4@5l@4@11@9@11@9@5xe" filled="f" stroked="f">
@@ -3769,12 +4568,12 @@
         <v:path o:extrusionok="f" gradientshapeok="t" o:connecttype="rect"/>
         <o:lock v:ext="edit" aspectratio="t"/>
       </v:shapetype>
-      <v:shape id="_x0000_i1033" type="#_x0000_t75" style="width:11.25pt;height:11.25pt" o:bullet="t">
+      <v:shape id="_x0000_i1035" type="#_x0000_t75" style="width:11.25pt;height:11.25pt" o:bullet="t">
         <v:imagedata r:id="rId1" o:title="mso23E7"/>
       </v:shape>
     </w:pict>
   </w:numPicBullet>
-  <w:abstractNum w:abstractNumId="0">
+  <w:abstractNum w:abstractNumId="0" w15:restartNumberingAfterBreak="0">
     <w:nsid w:val="B3A054B4"/>
     <w:multiLevelType w:val="hybridMultilevel"/>
     <w:tmpl w:val="AC25B68B"/>
@@ -3825,7 +4624,7 @@
       <w:lvlJc w:val="left"/>
     </w:lvl>
   </w:abstractNum>
-  <w:abstractNum w:abstractNumId="1">
+  <w:abstractNum w:abstractNumId="1" w15:restartNumberingAfterBreak="0">
     <w:nsid w:val="04DE5EFF"/>
     <w:multiLevelType w:val="hybridMultilevel"/>
     <w:tmpl w:val="70B07604"/>
@@ -3939,7 +4738,7 @@
       </w:rPr>
     </w:lvl>
   </w:abstractNum>
-  <w:abstractNum w:abstractNumId="2">
+  <w:abstractNum w:abstractNumId="2" w15:restartNumberingAfterBreak="0">
     <w:nsid w:val="05EC5361"/>
     <w:multiLevelType w:val="hybridMultilevel"/>
     <w:tmpl w:val="EA72D81C"/>
@@ -4053,7 +4852,7 @@
       </w:rPr>
     </w:lvl>
   </w:abstractNum>
-  <w:abstractNum w:abstractNumId="3">
+  <w:abstractNum w:abstractNumId="3" w15:restartNumberingAfterBreak="0">
     <w:nsid w:val="0A7725E2"/>
     <w:multiLevelType w:val="hybridMultilevel"/>
     <w:tmpl w:val="F3FC9F0E"/>
@@ -4167,7 +4966,7 @@
       </w:rPr>
     </w:lvl>
   </w:abstractNum>
-  <w:abstractNum w:abstractNumId="4">
+  <w:abstractNum w:abstractNumId="4" w15:restartNumberingAfterBreak="0">
     <w:nsid w:val="18011649"/>
     <w:multiLevelType w:val="hybridMultilevel"/>
     <w:tmpl w:val="5B462504"/>
@@ -4281,7 +5080,7 @@
       </w:rPr>
     </w:lvl>
   </w:abstractNum>
-  <w:abstractNum w:abstractNumId="5">
+  <w:abstractNum w:abstractNumId="5" w15:restartNumberingAfterBreak="0">
     <w:nsid w:val="1E08F340"/>
     <w:multiLevelType w:val="hybridMultilevel"/>
     <w:tmpl w:val="6A5404F2"/>
@@ -4332,7 +5131,7 @@
       <w:lvlJc w:val="left"/>
     </w:lvl>
   </w:abstractNum>
-  <w:abstractNum w:abstractNumId="6">
+  <w:abstractNum w:abstractNumId="6" w15:restartNumberingAfterBreak="0">
     <w:nsid w:val="1F6F205C"/>
     <w:multiLevelType w:val="hybridMultilevel"/>
     <w:tmpl w:val="32206DD6"/>
@@ -4446,7 +5245,7 @@
       </w:rPr>
     </w:lvl>
   </w:abstractNum>
-  <w:abstractNum w:abstractNumId="7">
+  <w:abstractNum w:abstractNumId="7" w15:restartNumberingAfterBreak="0">
     <w:nsid w:val="22721BD4"/>
     <w:multiLevelType w:val="hybridMultilevel"/>
     <w:tmpl w:val="7DE2BCBA"/>
@@ -4560,7 +5359,7 @@
       </w:rPr>
     </w:lvl>
   </w:abstractNum>
-  <w:abstractNum w:abstractNumId="8">
+  <w:abstractNum w:abstractNumId="8" w15:restartNumberingAfterBreak="0">
     <w:nsid w:val="28690B50"/>
     <w:multiLevelType w:val="hybridMultilevel"/>
     <w:tmpl w:val="62385536"/>
@@ -4674,7 +5473,7 @@
       </w:rPr>
     </w:lvl>
   </w:abstractNum>
-  <w:abstractNum w:abstractNumId="9">
+  <w:abstractNum w:abstractNumId="9" w15:restartNumberingAfterBreak="0">
     <w:nsid w:val="301438AA"/>
     <w:multiLevelType w:val="hybridMultilevel"/>
     <w:tmpl w:val="3E080F32"/>
@@ -4788,7 +5587,7 @@
       </w:rPr>
     </w:lvl>
   </w:abstractNum>
-  <w:abstractNum w:abstractNumId="10">
+  <w:abstractNum w:abstractNumId="10" w15:restartNumberingAfterBreak="0">
     <w:nsid w:val="39135662"/>
     <w:multiLevelType w:val="hybridMultilevel"/>
     <w:tmpl w:val="8BC48046"/>
@@ -4902,7 +5701,7 @@
       </w:rPr>
     </w:lvl>
   </w:abstractNum>
-  <w:abstractNum w:abstractNumId="11">
+  <w:abstractNum w:abstractNumId="11" w15:restartNumberingAfterBreak="0">
     <w:nsid w:val="3D4657C8"/>
     <w:multiLevelType w:val="hybridMultilevel"/>
     <w:tmpl w:val="A832FD56"/>
@@ -5016,7 +5815,7 @@
       </w:rPr>
     </w:lvl>
   </w:abstractNum>
-  <w:abstractNum w:abstractNumId="12">
+  <w:abstractNum w:abstractNumId="12" w15:restartNumberingAfterBreak="0">
     <w:nsid w:val="41175829"/>
     <w:multiLevelType w:val="hybridMultilevel"/>
     <w:tmpl w:val="CC7E72E6"/>
@@ -5131,7 +5930,7 @@
       </w:rPr>
     </w:lvl>
   </w:abstractNum>
-  <w:abstractNum w:abstractNumId="13">
+  <w:abstractNum w:abstractNumId="13" w15:restartNumberingAfterBreak="0">
     <w:nsid w:val="4C325A3D"/>
     <w:multiLevelType w:val="hybridMultilevel"/>
     <w:tmpl w:val="5CFA5240"/>
@@ -5245,7 +6044,7 @@
       </w:rPr>
     </w:lvl>
   </w:abstractNum>
-  <w:abstractNum w:abstractNumId="14">
+  <w:abstractNum w:abstractNumId="14" w15:restartNumberingAfterBreak="0">
     <w:nsid w:val="4E9914A2"/>
     <w:multiLevelType w:val="hybridMultilevel"/>
     <w:tmpl w:val="5FDC111A"/>
@@ -5359,7 +6158,7 @@
       </w:rPr>
     </w:lvl>
   </w:abstractNum>
-  <w:abstractNum w:abstractNumId="15">
+  <w:abstractNum w:abstractNumId="15" w15:restartNumberingAfterBreak="0">
     <w:nsid w:val="53C57384"/>
     <w:multiLevelType w:val="hybridMultilevel"/>
     <w:tmpl w:val="A3963B02"/>
@@ -5473,7 +6272,7 @@
       </w:rPr>
     </w:lvl>
   </w:abstractNum>
-  <w:abstractNum w:abstractNumId="16">
+  <w:abstractNum w:abstractNumId="16" w15:restartNumberingAfterBreak="0">
     <w:nsid w:val="57C01A27"/>
     <w:multiLevelType w:val="hybridMultilevel"/>
     <w:tmpl w:val="FA2037F4"/>
@@ -5587,7 +6386,7 @@
       </w:rPr>
     </w:lvl>
   </w:abstractNum>
-  <w:abstractNum w:abstractNumId="17">
+  <w:abstractNum w:abstractNumId="17" w15:restartNumberingAfterBreak="0">
     <w:nsid w:val="61460087"/>
     <w:multiLevelType w:val="hybridMultilevel"/>
     <w:tmpl w:val="AF4C7F22"/>
@@ -5701,7 +6500,7 @@
       </w:rPr>
     </w:lvl>
   </w:abstractNum>
-  <w:abstractNum w:abstractNumId="18">
+  <w:abstractNum w:abstractNumId="18" w15:restartNumberingAfterBreak="0">
     <w:nsid w:val="68DD306C"/>
     <w:multiLevelType w:val="hybridMultilevel"/>
     <w:tmpl w:val="BF524EF6"/>
@@ -5815,7 +6614,7 @@
       </w:rPr>
     </w:lvl>
   </w:abstractNum>
-  <w:abstractNum w:abstractNumId="19">
+  <w:abstractNum w:abstractNumId="19" w15:restartNumberingAfterBreak="0">
     <w:nsid w:val="71313CDC"/>
     <w:multiLevelType w:val="hybridMultilevel"/>
     <w:tmpl w:val="1AC431E0"/>
@@ -5929,7 +6728,7 @@
       </w:rPr>
     </w:lvl>
   </w:abstractNum>
-  <w:abstractNum w:abstractNumId="20">
+  <w:abstractNum w:abstractNumId="20" w15:restartNumberingAfterBreak="0">
     <w:nsid w:val="77135323"/>
     <w:multiLevelType w:val="hybridMultilevel"/>
     <w:tmpl w:val="465461C6"/>
@@ -6043,7 +6842,7 @@
       </w:rPr>
     </w:lvl>
   </w:abstractNum>
-  <w:abstractNum w:abstractNumId="21">
+  <w:abstractNum w:abstractNumId="21" w15:restartNumberingAfterBreak="0">
     <w:nsid w:val="7AB53A64"/>
     <w:multiLevelType w:val="hybridMultilevel"/>
     <w:tmpl w:val="787EF4D4"/>
@@ -6227,7 +7026,7 @@
 </file>
 
 <file path=word/styles.xml><?xml version="1.0" encoding="utf-8"?>
-<w:styles xmlns:mc="http://schemas.openxmlformats.org/markup-compatibility/2006" xmlns:r="http://schemas.openxmlformats.org/officeDocument/2006/relationships" xmlns:w="http://schemas.openxmlformats.org/wordprocessingml/2006/main" xmlns:w14="http://schemas.microsoft.com/office/word/2010/wordml" xmlns:w15="http://schemas.microsoft.com/office/word/2012/wordml" mc:Ignorable="w14 w15">
+<w:styles xmlns:mc="http://schemas.openxmlformats.org/markup-compatibility/2006" xmlns:r="http://schemas.openxmlformats.org/officeDocument/2006/relationships" xmlns:w="http://schemas.openxmlformats.org/wordprocessingml/2006/main" xmlns:w14="http://schemas.microsoft.com/office/word/2010/wordml" xmlns:w15="http://schemas.microsoft.com/office/word/2012/wordml" xmlns:w16cid="http://schemas.microsoft.com/office/word/2016/wordml/cid" xmlns:w16se="http://schemas.microsoft.com/office/word/2015/wordml/symex" mc:Ignorable="w14 w15 w16se w16cid">
   <w:docDefaults>
     <w:rPrDefault>
       <w:rPr>
@@ -6243,7 +7042,7 @@
       </w:pPr>
     </w:pPrDefault>
   </w:docDefaults>
-  <w:latentStyles w:defLockedState="0" w:defUIPriority="99" w:defSemiHidden="0" w:defUnhideWhenUsed="0" w:defQFormat="0" w:count="371">
+  <w:latentStyles w:defLockedState="0" w:defUIPriority="99" w:defSemiHidden="0" w:defUnhideWhenUsed="0" w:defQFormat="0" w:count="376">
     <w:lsdException w:name="Normal" w:uiPriority="0" w:qFormat="1"/>
     <w:lsdException w:name="heading 1" w:uiPriority="9" w:qFormat="1"/>
     <w:lsdException w:name="heading 2" w:semiHidden="1" w:uiPriority="9" w:unhideWhenUsed="1" w:qFormat="1"/>
@@ -6349,7 +7148,6 @@
     <w:lsdException w:name="HTML Sample" w:semiHidden="1" w:unhideWhenUsed="1"/>
     <w:lsdException w:name="HTML Typewriter" w:semiHidden="1" w:unhideWhenUsed="1"/>
     <w:lsdException w:name="HTML Variable" w:semiHidden="1" w:unhideWhenUsed="1"/>
-    <w:lsdException w:name="Normal Table" w:semiHidden="1" w:unhideWhenUsed="1"/>
     <w:lsdException w:name="annotation subject" w:semiHidden="1" w:unhideWhenUsed="1"/>
     <w:lsdException w:name="No List" w:semiHidden="1" w:unhideWhenUsed="1"/>
     <w:lsdException w:name="Outline List 1" w:semiHidden="1" w:unhideWhenUsed="1"/>
@@ -6392,11 +7190,8 @@
     <w:lsdException w:name="Table Contemporary" w:semiHidden="1" w:unhideWhenUsed="1"/>
     <w:lsdException w:name="Table Elegant" w:semiHidden="1" w:unhideWhenUsed="1"/>
     <w:lsdException w:name="Table Professional" w:semiHidden="1" w:unhideWhenUsed="1"/>
-    <w:lsdException w:name="Table Subtle 1" w:semiHidden="1" w:unhideWhenUsed="1"/>
     <w:lsdException w:name="Table Subtle 2" w:semiHidden="1" w:unhideWhenUsed="1"/>
     <w:lsdException w:name="Table Web 1" w:semiHidden="1" w:unhideWhenUsed="1"/>
-    <w:lsdException w:name="Table Web 2" w:semiHidden="1" w:unhideWhenUsed="1"/>
-    <w:lsdException w:name="Table Web 3" w:semiHidden="1" w:unhideWhenUsed="1"/>
     <w:lsdException w:name="Balloon Text" w:semiHidden="1" w:unhideWhenUsed="1"/>
     <w:lsdException w:name="Table Grid" w:uiPriority="59"/>
     <w:lsdException w:name="Table Theme" w:semiHidden="1" w:unhideWhenUsed="1"/>
@@ -6615,6 +7410,11 @@
     <w:lsdException w:name="List Table 5 Dark Accent 6" w:uiPriority="50"/>
     <w:lsdException w:name="List Table 6 Colorful Accent 6" w:uiPriority="51"/>
     <w:lsdException w:name="List Table 7 Colorful Accent 6" w:uiPriority="52"/>
+    <w:lsdException w:name="Mention" w:semiHidden="1" w:unhideWhenUsed="1"/>
+    <w:lsdException w:name="Smart Hyperlink" w:semiHidden="1" w:unhideWhenUsed="1"/>
+    <w:lsdException w:name="Hashtag" w:semiHidden="1" w:unhideWhenUsed="1"/>
+    <w:lsdException w:name="Unresolved Mention" w:semiHidden="1" w:unhideWhenUsed="1"/>
+    <w:lsdException w:name="Smart Link" w:semiHidden="1" w:unhideWhenUsed="1"/>
   </w:latentStyles>
   <w:style w:type="paragraph" w:default="1" w:styleId="Normal">
     <w:name w:val="Normal"/>
@@ -7464,13 +8264,25 @@
     <w:uiPriority w:val="99"/>
     <w:rsid w:val="00AD76ED"/>
   </w:style>
-  <w:style w:type="character" w:customStyle="1" w:styleId="UnresolvedMention">
+  <w:style w:type="character" w:customStyle="1" w:styleId="UnresolvedMention1">
+    <w:name w:val="Unresolved Mention1"/>
+    <w:basedOn w:val="DefaultParagraphFont"/>
+    <w:uiPriority w:val="99"/>
+    <w:semiHidden/>
+    <w:unhideWhenUsed/>
+    <w:rsid w:val="00BC2F46"/>
+    <w:rPr>
+      <w:color w:val="605E5C"/>
+      <w:shd w:val="clear" w:color="auto" w:fill="E1DFDD"/>
+    </w:rPr>
+  </w:style>
+  <w:style w:type="character" w:styleId="UnresolvedMention">
     <w:name w:val="Unresolved Mention"/>
     <w:basedOn w:val="DefaultParagraphFont"/>
     <w:uiPriority w:val="99"/>
     <w:semiHidden/>
     <w:unhideWhenUsed/>
-    <w:rsid w:val="00BC2F46"/>
+    <w:rsid w:val="00337110"/>
     <w:rPr>
       <w:color w:val="605E5C"/>
       <w:shd w:val="clear" w:color="auto" w:fill="E1DFDD"/>
@@ -7768,7 +8580,7 @@
 </file>
 
 <file path=customXml/itemProps1.xml><?xml version="1.0" encoding="utf-8"?>
-<ds:datastoreItem xmlns:ds="http://schemas.openxmlformats.org/officeDocument/2006/customXml" ds:itemID="{B185E7B4-5B34-48BF-A5AF-8AAC7DDF4097}">
+<ds:datastoreItem xmlns:ds="http://schemas.openxmlformats.org/officeDocument/2006/customXml" ds:itemID="{0C233CFA-4A91-44F1-9779-C87F880855FC}">
   <ds:schemaRefs>
     <ds:schemaRef ds:uri="http://schemas.openxmlformats.org/officeDocument/2006/bibliography"/>
   </ds:schemaRefs>

</xml_diff>